<commit_message>
up to lecture 5 need homework still
</commit_message>
<xml_diff>
--- a/docs/lectures/lecture_01/01_02_class_activity.docx
+++ b/docs/lectures/lecture_01/01_02_class_activity.docx
@@ -4450,7 +4450,7 @@
     <w:link w:val="Heading1Char"/>
     <w:uiPriority w:val="9"/>
     <w:qFormat/>
-    <w:rsid w:val="00AF5CF1"/>
+    <w:rsid w:val="00846576"/>
     <w:pPr>
       <w:keepNext/>
       <w:keepLines/>
@@ -4459,8 +4459,9 @@
     </w:pPr>
     <w:rPr>
       <w:rFonts w:asciiTheme="majorHAnsi" w:cstheme="majorBidi" w:eastAsiaTheme="majorEastAsia" w:hAnsiTheme="majorHAnsi"/>
+      <w:b/>
       <w:color w:themeColor="accent1" w:themeShade="BF" w:val="0F4761"/>
-      <w:sz w:val="40"/>
+      <w:sz w:val="28"/>
       <w:szCs w:val="40"/>
     </w:rPr>
   </w:style>
@@ -4473,7 +4474,7 @@
     <w:semiHidden/>
     <w:unhideWhenUsed/>
     <w:qFormat/>
-    <w:rsid w:val="00AF5CF1"/>
+    <w:rsid w:val="00846576"/>
     <w:pPr>
       <w:keepNext/>
       <w:keepLines/>
@@ -4483,7 +4484,6 @@
     <w:rPr>
       <w:rFonts w:asciiTheme="majorHAnsi" w:cstheme="majorBidi" w:eastAsiaTheme="majorEastAsia" w:hAnsiTheme="majorHAnsi"/>
       <w:color w:themeColor="accent1" w:themeShade="BF" w:val="0F4761"/>
-      <w:sz w:val="32"/>
       <w:szCs w:val="32"/>
     </w:rPr>
   </w:style>
@@ -4493,10 +4493,9 @@
     <w:next w:val="Normal"/>
     <w:link w:val="Heading3Char"/>
     <w:uiPriority w:val="9"/>
-    <w:semiHidden/>
     <w:unhideWhenUsed/>
     <w:qFormat/>
-    <w:rsid w:val="00AF5CF1"/>
+    <w:rsid w:val="00846576"/>
     <w:pPr>
       <w:keepNext/>
       <w:keepLines/>
@@ -4506,7 +4505,7 @@
     <w:rPr>
       <w:rFonts w:asciiTheme="minorHAnsi" w:cstheme="majorBidi" w:eastAsiaTheme="majorEastAsia" w:hAnsiTheme="minorHAnsi"/>
       <w:color w:themeColor="accent1" w:themeShade="BF" w:val="0F4761"/>
-      <w:sz w:val="28"/>
+      <w:sz w:val="22"/>
       <w:szCs w:val="28"/>
     </w:rPr>
   </w:style>
@@ -4519,7 +4518,7 @@
     <w:semiHidden/>
     <w:unhideWhenUsed/>
     <w:qFormat/>
-    <w:rsid w:val="00AF5CF1"/>
+    <w:rsid w:val="00846576"/>
     <w:pPr>
       <w:keepNext/>
       <w:keepLines/>
@@ -4528,7 +4527,6 @@
     </w:pPr>
     <w:rPr>
       <w:rFonts w:asciiTheme="minorHAnsi" w:cstheme="majorBidi" w:eastAsiaTheme="majorEastAsia" w:hAnsiTheme="minorHAnsi"/>
-      <w:i/>
       <w:iCs/>
       <w:color w:themeColor="accent1" w:themeShade="BF" w:val="0F4761"/>
     </w:rPr>
@@ -4563,7 +4561,7 @@
     <w:semiHidden/>
     <w:unhideWhenUsed/>
     <w:qFormat/>
-    <w:rsid w:val="00AF5CF1"/>
+    <w:rsid w:val="00846576"/>
     <w:pPr>
       <w:keepNext/>
       <w:keepLines/>
@@ -4572,7 +4570,6 @@
     </w:pPr>
     <w:rPr>
       <w:rFonts w:asciiTheme="minorHAnsi" w:cstheme="majorBidi" w:eastAsiaTheme="majorEastAsia" w:hAnsiTheme="minorHAnsi"/>
-      <w:i/>
       <w:iCs/>
       <w:color w:themeColor="text1" w:themeTint="A6" w:val="595959"/>
     </w:rPr>
@@ -4607,7 +4604,7 @@
     <w:semiHidden/>
     <w:unhideWhenUsed/>
     <w:qFormat/>
-    <w:rsid w:val="00AF5CF1"/>
+    <w:rsid w:val="00846576"/>
     <w:pPr>
       <w:keepNext/>
       <w:keepLines/>
@@ -4615,7 +4612,6 @@
     </w:pPr>
     <w:rPr>
       <w:rFonts w:asciiTheme="minorHAnsi" w:cstheme="majorBidi" w:eastAsiaTheme="majorEastAsia" w:hAnsiTheme="minorHAnsi"/>
-      <w:i/>
       <w:iCs/>
       <w:color w:themeColor="text1" w:themeTint="D8" w:val="272727"/>
     </w:rPr>
@@ -4629,7 +4625,7 @@
     <w:semiHidden/>
     <w:unhideWhenUsed/>
     <w:qFormat/>
-    <w:rsid w:val="00AF5CF1"/>
+    <w:rsid w:val="00846576"/>
     <w:pPr>
       <w:keepNext/>
       <w:keepLines/>
@@ -4638,6 +4634,7 @@
     <w:rPr>
       <w:rFonts w:asciiTheme="minorHAnsi" w:cstheme="majorBidi" w:eastAsiaTheme="majorEastAsia" w:hAnsiTheme="minorHAnsi"/>
       <w:color w:themeColor="text1" w:themeTint="D8" w:val="272727"/>
+      <w:sz w:val="22"/>
     </w:rPr>
   </w:style>
   <w:style w:default="1" w:styleId="DefaultParagraphFont" w:type="character">
@@ -4672,11 +4669,12 @@
     <w:basedOn w:val="DefaultParagraphFont"/>
     <w:link w:val="Heading1"/>
     <w:uiPriority w:val="9"/>
-    <w:rsid w:val="00AF5CF1"/>
+    <w:rsid w:val="00846576"/>
     <w:rPr>
       <w:rFonts w:asciiTheme="majorHAnsi" w:cstheme="majorBidi" w:eastAsiaTheme="majorEastAsia" w:hAnsiTheme="majorHAnsi"/>
+      <w:b/>
       <w:color w:themeColor="accent1" w:themeShade="BF" w:val="0F4761"/>
-      <w:sz w:val="40"/>
+      <w:sz w:val="28"/>
       <w:szCs w:val="40"/>
     </w:rPr>
   </w:style>
@@ -4686,11 +4684,10 @@
     <w:link w:val="Heading2"/>
     <w:uiPriority w:val="9"/>
     <w:semiHidden/>
-    <w:rsid w:val="00AF5CF1"/>
+    <w:rsid w:val="00846576"/>
     <w:rPr>
       <w:rFonts w:asciiTheme="majorHAnsi" w:cstheme="majorBidi" w:eastAsiaTheme="majorEastAsia" w:hAnsiTheme="majorHAnsi"/>
       <w:color w:themeColor="accent1" w:themeShade="BF" w:val="0F4761"/>
-      <w:sz w:val="32"/>
       <w:szCs w:val="32"/>
     </w:rPr>
   </w:style>
@@ -4699,12 +4696,11 @@
     <w:basedOn w:val="DefaultParagraphFont"/>
     <w:link w:val="Heading3"/>
     <w:uiPriority w:val="9"/>
-    <w:semiHidden/>
-    <w:rsid w:val="00AF5CF1"/>
+    <w:rsid w:val="00846576"/>
     <w:rPr>
       <w:rFonts w:asciiTheme="minorHAnsi" w:cstheme="majorBidi" w:eastAsiaTheme="majorEastAsia" w:hAnsiTheme="minorHAnsi"/>
       <w:color w:themeColor="accent1" w:themeShade="BF" w:val="0F4761"/>
-      <w:sz w:val="28"/>
+      <w:sz w:val="22"/>
       <w:szCs w:val="28"/>
     </w:rPr>
   </w:style>
@@ -4714,10 +4710,9 @@
     <w:link w:val="Heading4"/>
     <w:uiPriority w:val="9"/>
     <w:semiHidden/>
-    <w:rsid w:val="00AF5CF1"/>
+    <w:rsid w:val="00846576"/>
     <w:rPr>
       <w:rFonts w:asciiTheme="minorHAnsi" w:cstheme="majorBidi" w:eastAsiaTheme="majorEastAsia" w:hAnsiTheme="minorHAnsi"/>
-      <w:i/>
       <w:iCs/>
       <w:color w:themeColor="accent1" w:themeShade="BF" w:val="0F4761"/>
     </w:rPr>
@@ -4740,10 +4735,9 @@
     <w:link w:val="Heading6"/>
     <w:uiPriority w:val="9"/>
     <w:semiHidden/>
-    <w:rsid w:val="00AF5CF1"/>
+    <w:rsid w:val="00846576"/>
     <w:rPr>
       <w:rFonts w:asciiTheme="minorHAnsi" w:cstheme="majorBidi" w:eastAsiaTheme="majorEastAsia" w:hAnsiTheme="minorHAnsi"/>
-      <w:i/>
       <w:iCs/>
       <w:color w:themeColor="text1" w:themeTint="A6" w:val="595959"/>
     </w:rPr>
@@ -4766,10 +4760,9 @@
     <w:link w:val="Heading8"/>
     <w:uiPriority w:val="9"/>
     <w:semiHidden/>
-    <w:rsid w:val="00AF5CF1"/>
+    <w:rsid w:val="00846576"/>
     <w:rPr>
       <w:rFonts w:asciiTheme="minorHAnsi" w:cstheme="majorBidi" w:eastAsiaTheme="majorEastAsia" w:hAnsiTheme="minorHAnsi"/>
-      <w:i/>
       <w:iCs/>
       <w:color w:themeColor="text1" w:themeTint="D8" w:val="272727"/>
     </w:rPr>
@@ -4780,10 +4773,11 @@
     <w:link w:val="Heading9"/>
     <w:uiPriority w:val="9"/>
     <w:semiHidden/>
-    <w:rsid w:val="00AF5CF1"/>
+    <w:rsid w:val="00846576"/>
     <w:rPr>
       <w:rFonts w:asciiTheme="minorHAnsi" w:cstheme="majorBidi" w:eastAsiaTheme="majorEastAsia" w:hAnsiTheme="minorHAnsi"/>
       <w:color w:themeColor="text1" w:themeTint="D8" w:val="272727"/>
+      <w:sz w:val="22"/>
     </w:rPr>
   </w:style>
   <w:style w:styleId="Title" w:type="paragraph">
@@ -5056,6 +5050,18 @@
       <w:sz w:val="20"/>
       <w:szCs w:val="20"/>
     </w:rPr>
+  </w:style>
+  <w:style w:styleId="TOC1" w:type="paragraph">
+    <w:name w:val="toc 1"/>
+    <w:basedOn w:val="Normal"/>
+    <w:next w:val="Normal"/>
+    <w:autoRedefine/>
+    <w:uiPriority w:val="39"/>
+    <w:unhideWhenUsed/>
+    <w:rsid w:val="00322D32"/>
+    <w:pPr>
+      <w:spacing w:after="100"/>
+    </w:pPr>
   </w:style>
   <w:style w:type="character" w:customStyle="1" w:styleId="KeywordTok">
     <w:name w:val="KeywordTok"/>

</xml_diff>